<commit_message>
Ejemplos Completos de Repetitivas
</commit_message>
<xml_diff>
--- a/Plantilla de Resolución de Problemas Estructura Repetitiva 4.2.docx
+++ b/Plantilla de Resolución de Problemas Estructura Repetitiva 4.2.docx
@@ -5503,8 +5503,6 @@
         </w:rPr>
         <w:t>Repetir</w:t>
       </w:r>
-      <w:bookmarkStart w:id="0" w:name="_GoBack"/>
-      <w:bookmarkEnd w:id="0"/>
     </w:p>
     <w:p>
       <w:pPr>
@@ -5786,14 +5784,6 @@
         <w:spacing w:after="0" w:line="240" w:lineRule="auto"/>
         <w:rPr>
           <w:color w:val="FF0000"/>
-          <w:sz w:val="28"/>
-        </w:rPr>
-      </w:pPr>
-    </w:p>
-    <w:p>
-      <w:pPr>
-        <w:spacing w:after="0" w:line="240" w:lineRule="auto"/>
-        <w:rPr>
           <w:sz w:val="28"/>
         </w:rPr>
       </w:pPr>
@@ -5849,6 +5839,7 @@
           <w:b/>
           <w:sz w:val="28"/>
         </w:rPr>
+        <w:lastRenderedPageBreak/>
         <w:t>Diseño de Algoritmo</w:t>
       </w:r>
     </w:p>
@@ -5891,7 +5882,13 @@
         <w:rPr>
           <w:sz w:val="24"/>
         </w:rPr>
-        <w:t>Algoritmo suma10Numeros</w:t>
+        <w:t>Algoritmo suma10NumerosRepiteMientras</w:t>
+      </w:r>
+      <w:r>
+        <w:rPr>
+          <w:sz w:val="24"/>
+        </w:rPr>
+        <w:tab/>
       </w:r>
     </w:p>
     <w:p>
@@ -5914,6 +5911,12 @@
         <w:tab/>
         <w:t>Definir contador Como Entero</w:t>
       </w:r>
+      <w:r>
+        <w:rPr>
+          <w:sz w:val="24"/>
+        </w:rPr>
+        <w:tab/>
+      </w:r>
     </w:p>
     <w:p>
       <w:pPr>
@@ -5963,6 +5966,12 @@
         </w:rPr>
         <w:t xml:space="preserve"> Como Real</w:t>
       </w:r>
+      <w:r>
+        <w:rPr>
+          <w:sz w:val="24"/>
+        </w:rPr>
+        <w:tab/>
+      </w:r>
     </w:p>
     <w:p>
       <w:pPr>
@@ -5997,6 +6006,12 @@
         </w:rPr>
         <w:t>&lt;-1</w:t>
       </w:r>
+      <w:r>
+        <w:rPr>
+          <w:sz w:val="24"/>
+        </w:rPr>
+        <w:tab/>
+      </w:r>
     </w:p>
     <w:p>
       <w:pPr>
@@ -6031,6 +6046,12 @@
         </w:rPr>
         <w:t>&lt;-0</w:t>
       </w:r>
+      <w:r>
+        <w:rPr>
+          <w:sz w:val="24"/>
+        </w:rPr>
+        <w:tab/>
+      </w:r>
     </w:p>
     <w:p>
       <w:pPr>
@@ -6052,6 +6073,12 @@
         <w:tab/>
         <w:t>//Datos de Entrada y Proceso</w:t>
       </w:r>
+      <w:r>
+        <w:rPr>
+          <w:sz w:val="24"/>
+        </w:rPr>
+        <w:tab/>
+      </w:r>
     </w:p>
     <w:p>
       <w:pPr>
@@ -6071,7 +6098,25 @@
           <w:sz w:val="24"/>
         </w:rPr>
         <w:tab/>
-        <w:t>Mientras contador&lt;=10 Hacer</w:t>
+        <w:t>Repetir</w:t>
+      </w:r>
+      <w:r>
+        <w:rPr>
+          <w:sz w:val="24"/>
+        </w:rPr>
+        <w:tab/>
+      </w:r>
+      <w:r>
+        <w:rPr>
+          <w:sz w:val="24"/>
+        </w:rPr>
+        <w:tab/>
+      </w:r>
+      <w:r>
+        <w:rPr>
+          <w:sz w:val="24"/>
+        </w:rPr>
+        <w:tab/>
       </w:r>
     </w:p>
     <w:p>
@@ -6142,6 +6187,18 @@
         </w:rPr>
         <w:t>,":"</w:t>
       </w:r>
+      <w:r>
+        <w:rPr>
+          <w:sz w:val="24"/>
+        </w:rPr>
+        <w:tab/>
+      </w:r>
+      <w:r>
+        <w:rPr>
+          <w:sz w:val="24"/>
+        </w:rPr>
+        <w:tab/>
+      </w:r>
     </w:p>
     <w:p>
       <w:pPr>
@@ -6177,6 +6234,18 @@
         <w:t>valor_numero</w:t>
       </w:r>
       <w:proofErr w:type="spellEnd"/>
+      <w:r>
+        <w:rPr>
+          <w:sz w:val="24"/>
+        </w:rPr>
+        <w:tab/>
+      </w:r>
+      <w:r>
+        <w:rPr>
+          <w:sz w:val="24"/>
+        </w:rPr>
+        <w:tab/>
+      </w:r>
     </w:p>
     <w:p>
       <w:pPr>
@@ -6225,6 +6294,18 @@
         <w:t>suma_numeros+valor_numero</w:t>
       </w:r>
       <w:proofErr w:type="spellEnd"/>
+      <w:r>
+        <w:rPr>
+          <w:sz w:val="24"/>
+        </w:rPr>
+        <w:tab/>
+      </w:r>
+      <w:r>
+        <w:rPr>
+          <w:sz w:val="24"/>
+        </w:rPr>
+        <w:tab/>
+      </w:r>
     </w:p>
     <w:p>
       <w:pPr>
@@ -6277,6 +6358,18 @@
         </w:rPr>
         <w:tab/>
       </w:r>
+      <w:r>
+        <w:rPr>
+          <w:sz w:val="24"/>
+        </w:rPr>
+        <w:tab/>
+      </w:r>
+      <w:r>
+        <w:rPr>
+          <w:sz w:val="24"/>
+        </w:rPr>
+        <w:tab/>
+      </w:r>
     </w:p>
     <w:p>
       <w:pPr>
@@ -6296,15 +6389,14 @@
           <w:sz w:val="24"/>
         </w:rPr>
         <w:tab/>
-      </w:r>
-      <w:proofErr w:type="spellStart"/>
-      <w:r>
-        <w:rPr>
-          <w:sz w:val="24"/>
-        </w:rPr>
-        <w:t>FinMientras</w:t>
-      </w:r>
-      <w:proofErr w:type="spellEnd"/>
+        <w:t>Mientras Que contador&lt;0</w:t>
+      </w:r>
+      <w:r>
+        <w:rPr>
+          <w:sz w:val="24"/>
+        </w:rPr>
+        <w:tab/>
+      </w:r>
     </w:p>
     <w:p>
       <w:pPr>
@@ -6326,6 +6418,12 @@
         <w:tab/>
         <w:t>//Datos de Salida</w:t>
       </w:r>
+      <w:r>
+        <w:rPr>
+          <w:sz w:val="24"/>
+        </w:rPr>
+        <w:tab/>
+      </w:r>
     </w:p>
     <w:p>
       <w:pPr>
@@ -6355,6 +6453,12 @@
         <w:t>suma_numeros</w:t>
       </w:r>
       <w:proofErr w:type="spellEnd"/>
+      <w:r>
+        <w:rPr>
+          <w:sz w:val="24"/>
+        </w:rPr>
+        <w:tab/>
+      </w:r>
     </w:p>
     <w:p>
       <w:pPr>
@@ -6409,12 +6513,11 @@
           <w:sz w:val="28"/>
           <w:lang w:eastAsia="es-PE"/>
         </w:rPr>
-        <w:lastRenderedPageBreak/>
         <w:drawing>
           <wp:inline distT="0" distB="0" distL="0" distR="0">
-            <wp:extent cx="4030675" cy="4327455"/>
-            <wp:effectExtent l="19050" t="19050" r="27305" b="16510"/>
-            <wp:docPr id="37" name="Imagen 37"/>
+            <wp:extent cx="4344031" cy="4370519"/>
+            <wp:effectExtent l="0" t="0" r="0" b="0"/>
+            <wp:docPr id="34" name="Imagen 34"/>
             <wp:cNvGraphicFramePr>
               <a:graphicFrameLocks xmlns:a="http://schemas.openxmlformats.org/drawingml/2006/main" noChangeAspect="1"/>
             </wp:cNvGraphicFramePr>
@@ -6422,7 +6525,7 @@
               <a:graphicData uri="http://schemas.openxmlformats.org/drawingml/2006/picture">
                 <pic:pic xmlns:pic="http://schemas.openxmlformats.org/drawingml/2006/picture">
                   <pic:nvPicPr>
-                    <pic:cNvPr id="37" name="9BC6BDD.tmp"/>
+                    <pic:cNvPr id="34" name="2C8E306.tmp"/>
                     <pic:cNvPicPr/>
                   </pic:nvPicPr>
                   <pic:blipFill>
@@ -6440,16 +6543,11 @@
                   <pic:spPr>
                     <a:xfrm>
                       <a:off x="0" y="0"/>
-                      <a:ext cx="4035068" cy="4332172"/>
+                      <a:ext cx="4349561" cy="4376082"/>
                     </a:xfrm>
                     <a:prstGeom prst="rect">
                       <a:avLst/>
                     </a:prstGeom>
-                    <a:ln w="3175">
-                      <a:solidFill>
-                        <a:schemeClr val="tx1"/>
-                      </a:solidFill>
-                    </a:ln>
                   </pic:spPr>
                 </pic:pic>
               </a:graphicData>
@@ -6515,9 +6613,9 @@
         </w:rPr>
         <w:drawing>
           <wp:inline distT="0" distB="0" distL="0" distR="0">
-            <wp:extent cx="5612130" cy="2857500"/>
-            <wp:effectExtent l="0" t="0" r="7620" b="0"/>
-            <wp:docPr id="38" name="Imagen 38"/>
+            <wp:extent cx="5612130" cy="2875280"/>
+            <wp:effectExtent l="0" t="0" r="7620" b="1270"/>
+            <wp:docPr id="36" name="Imagen 36"/>
             <wp:cNvGraphicFramePr>
               <a:graphicFrameLocks xmlns:a="http://schemas.openxmlformats.org/drawingml/2006/main" noChangeAspect="1"/>
             </wp:cNvGraphicFramePr>
@@ -6525,7 +6623,7 @@
               <a:graphicData uri="http://schemas.openxmlformats.org/drawingml/2006/picture">
                 <pic:pic xmlns:pic="http://schemas.openxmlformats.org/drawingml/2006/picture">
                   <pic:nvPicPr>
-                    <pic:cNvPr id="38" name="9BC4BD0.tmp"/>
+                    <pic:cNvPr id="36" name="2C8C194.tmp"/>
                     <pic:cNvPicPr/>
                   </pic:nvPicPr>
                   <pic:blipFill>
@@ -6543,7 +6641,7 @@
                   <pic:spPr>
                     <a:xfrm>
                       <a:off x="0" y="0"/>
-                      <a:ext cx="5612130" cy="2857500"/>
+                      <a:ext cx="5612130" cy="2875280"/>
                     </a:xfrm>
                     <a:prstGeom prst="rect">
                       <a:avLst/>
@@ -6631,108 +6729,8 @@
           <w:sz w:val="28"/>
         </w:rPr>
       </w:pPr>
-      <w:r>
-        <w:rPr>
-          <w:sz w:val="28"/>
-        </w:rPr>
-        <w:t>Comandos para ejecutar en Java:</w:t>
-      </w:r>
-    </w:p>
-    <w:p>
-      <w:pPr>
-        <w:spacing w:after="0"/>
-        <w:rPr>
-          <w:sz w:val="28"/>
-        </w:rPr>
-      </w:pPr>
-      <w:r>
-        <w:rPr>
-          <w:sz w:val="28"/>
-        </w:rPr>
-        <w:t>D:\DESARROLLO 2020&gt;</w:t>
-      </w:r>
-      <w:proofErr w:type="spellStart"/>
-      <w:r>
-        <w:rPr>
-          <w:sz w:val="28"/>
-        </w:rPr>
-        <w:t>java</w:t>
-      </w:r>
-      <w:r>
-        <w:rPr>
-          <w:sz w:val="28"/>
-        </w:rPr>
-        <w:t>c</w:t>
-      </w:r>
-      <w:proofErr w:type="spellEnd"/>
-      <w:r>
-        <w:rPr>
-          <w:sz w:val="28"/>
-        </w:rPr>
-        <w:t xml:space="preserve"> CalcularPromedioNotas</w:t>
-      </w:r>
-      <w:r>
-        <w:rPr>
-          <w:sz w:val="28"/>
-        </w:rPr>
-        <w:t>.java</w:t>
-      </w:r>
-    </w:p>
-    <w:p>
-      <w:pPr>
-        <w:spacing w:after="0"/>
-        <w:rPr>
-          <w:sz w:val="28"/>
-        </w:rPr>
-      </w:pPr>
-      <w:r>
-        <w:rPr>
-          <w:sz w:val="28"/>
-        </w:rPr>
-        <w:t>D:\DESARROLLO 2020&gt;java</w:t>
-      </w:r>
-      <w:r>
-        <w:rPr>
-          <w:sz w:val="28"/>
-        </w:rPr>
-        <w:t xml:space="preserve"> –</w:t>
-      </w:r>
-      <w:proofErr w:type="spellStart"/>
-      <w:r>
-        <w:rPr>
-          <w:sz w:val="28"/>
-        </w:rPr>
-        <w:t>cp</w:t>
-      </w:r>
-      <w:proofErr w:type="spellEnd"/>
-      <w:r>
-        <w:rPr>
-          <w:sz w:val="28"/>
-        </w:rPr>
-        <w:t xml:space="preserve"> .</w:t>
-      </w:r>
-      <w:r>
-        <w:rPr>
-          <w:sz w:val="28"/>
-        </w:rPr>
-        <w:t xml:space="preserve"> </w:t>
-      </w:r>
-      <w:proofErr w:type="spellStart"/>
-      <w:r>
-        <w:rPr>
-          <w:sz w:val="28"/>
-        </w:rPr>
-        <w:t>CalcularPromedioNotas</w:t>
-      </w:r>
-      <w:proofErr w:type="spellEnd"/>
-    </w:p>
-    <w:p>
-      <w:pPr>
-        <w:spacing w:after="0"/>
-        <w:rPr>
-          <w:sz w:val="28"/>
-        </w:rPr>
-      </w:pPr>
+      <w:bookmarkStart w:id="0" w:name="_GoBack"/>
+      <w:bookmarkEnd w:id="0"/>
     </w:p>
     <w:p>
       <w:pPr>
@@ -7593,7 +7591,7 @@
 </file>
 
 <file path=customXml/itemProps2.xml><?xml version="1.0" encoding="utf-8"?>
-<ds:datastoreItem xmlns:ds="http://schemas.openxmlformats.org/officeDocument/2006/customXml" ds:itemID="{E99A1AE1-E7BE-4F63-B056-7B26F8EAFAFC}">
+<ds:datastoreItem xmlns:ds="http://schemas.openxmlformats.org/officeDocument/2006/customXml" ds:itemID="{2F472A7D-8283-4227-98D8-0058FEF5F2A4}">
   <ds:schemaRefs>
     <ds:schemaRef ds:uri="http://schemas.openxmlformats.org/officeDocument/2006/bibliography"/>
   </ds:schemaRefs>

</xml_diff>